<commit_message>
Checked grammar, spelling, etc
</commit_message>
<xml_diff>
--- a/Reports/IN3062 Group 2 Report (3).docx
+++ b/Reports/IN3062 Group 2 Report (3).docx
@@ -64,7 +64,23 @@
           <w:sz w:val="22"/>
           <w:szCs w:val="22"/>
         </w:rPr>
-        <w:t xml:space="preserve">Link to github: </w:t>
+        <w:t xml:space="preserve">Link to </w:t>
+      </w:r>
+      <w:r>
+        <w:rPr>
+          <w:rFonts w:ascii="Arial" w:hAnsi="Arial" w:cs="Arial"/>
+          <w:sz w:val="22"/>
+          <w:szCs w:val="22"/>
+        </w:rPr>
+        <w:t>GitHub</w:t>
+      </w:r>
+      <w:r>
+        <w:rPr>
+          <w:rFonts w:ascii="Arial" w:hAnsi="Arial" w:cs="Arial"/>
+          <w:sz w:val="22"/>
+          <w:szCs w:val="22"/>
+        </w:rPr>
+        <w:t xml:space="preserve">: </w:t>
       </w:r>
       <w:r>
         <w:rPr>
@@ -866,7 +882,23 @@
           <w:sz w:val="22"/>
           <w:szCs w:val="22"/>
         </w:rPr>
-        <w:t>The dataset we picked, as well as the questions we posed to ourselves, resulted in a regression model. Regression predicts a continuous result based on the input values/variables. Regression's fundamental purpose is to predict/estimate a "mapping function" based on the input and output variables. It seeks the best fit line to more precisely forecast the output, which in our instance will be the relationship between the time remaining and the price of the flights in the various periods.</w:t>
+        <w:t xml:space="preserve">The dataset we picked, as well as the questions we posed to ourselves, resulted in a regression model. Regression predicts a continuous result based on the input values/variables. Regression's fundamental purpose is to predict/estimate a "mapping function" based on the input and output variables. It seeks the best fit line to </w:t>
+      </w:r>
+      <w:r>
+        <w:rPr>
+          <w:rFonts w:ascii="Arial" w:hAnsi="Arial" w:cs="Arial"/>
+          <w:sz w:val="22"/>
+          <w:szCs w:val="22"/>
+        </w:rPr>
+        <w:t>forecast the output more precisely</w:t>
+      </w:r>
+      <w:r>
+        <w:rPr>
+          <w:rFonts w:ascii="Arial" w:hAnsi="Arial" w:cs="Arial"/>
+          <w:sz w:val="22"/>
+          <w:szCs w:val="22"/>
+        </w:rPr>
+        <w:t>, which in our instance will be the relationship between the time remaining and the price of the flights in the various periods.</w:t>
       </w:r>
     </w:p>
     <w:p>
@@ -966,7 +998,25 @@
           <w:szCs w:val="22"/>
           <w:lang w:val="en-US"/>
         </w:rPr>
-        <w:t xml:space="preserve"> there were, the data had outliers which may have resulted in incorrect learning. Therefore, we remove outliers using the z-score values. We can discard data that is outside of -2 and 2 z-score. So, we calculate z-score of prices (which is the target) and remove rows from the data that has z-score of more than 2 and less than -2. </w:t>
+        <w:t xml:space="preserve"> there were, the data had outliers which may have resulted in incorrect learning. Therefore, we remove outliers using the z-score values. We can discard data that is outside of -2 and 2 z-score. So, we calculate z-score of prices (which is the target) and remove rows from the data that has z-score of more than </w:t>
+      </w:r>
+      <w:r>
+        <w:rPr>
+          <w:rFonts w:ascii="Arial" w:hAnsi="Arial" w:cs="Arial"/>
+          <w:sz w:val="22"/>
+          <w:szCs w:val="22"/>
+          <w:lang w:val="en-US"/>
+        </w:rPr>
+        <w:t>two</w:t>
+      </w:r>
+      <w:r>
+        <w:rPr>
+          <w:rFonts w:ascii="Arial" w:hAnsi="Arial" w:cs="Arial"/>
+          <w:sz w:val="22"/>
+          <w:szCs w:val="22"/>
+          <w:lang w:val="en-US"/>
+        </w:rPr>
+        <w:t xml:space="preserve"> and less than -2. </w:t>
       </w:r>
     </w:p>
     <w:p>
@@ -1282,7 +1332,23 @@
           <w:sz w:val="22"/>
           <w:szCs w:val="22"/>
         </w:rPr>
-        <w:t>The dataset has 11 features (last one is the target: price). There are 300153 entries in the data (i.e. 300153 row). Data is usually divided into two sets (namely testing and training set). AI algorithms are applied, and models are trained on training set and for evaluation purposes testing set is used.</w:t>
+        <w:t>The dataset has 11 features (last one is the target: price). There are 300153 entries in the data (</w:t>
+      </w:r>
+      <w:r>
+        <w:rPr>
+          <w:rFonts w:ascii="Arial" w:hAnsi="Arial" w:cs="Arial"/>
+          <w:sz w:val="22"/>
+          <w:szCs w:val="22"/>
+        </w:rPr>
+        <w:t>i.e.,</w:t>
+      </w:r>
+      <w:r>
+        <w:rPr>
+          <w:rFonts w:ascii="Arial" w:hAnsi="Arial" w:cs="Arial"/>
+          <w:sz w:val="22"/>
+          <w:szCs w:val="22"/>
+        </w:rPr>
+        <w:t xml:space="preserve"> 300153 row). Data is usually divided into two sets (namely testing and training set). AI algorithms are applied, and models are trained on training set and for evaluation purposes testing set is used.</w:t>
       </w:r>
     </w:p>
     <w:p>
@@ -1317,7 +1383,23 @@
           <w:sz w:val="22"/>
           <w:szCs w:val="22"/>
         </w:rPr>
-        <w:t xml:space="preserve">K-Fold Cross validation was also used, to do multiple training and testing to avoid biased results (i.e. getting good results by chance). </w:t>
+        <w:t>K-Fold Cross validation was also used, to do multiple training and testing to avoid biased results (</w:t>
+      </w:r>
+      <w:r>
+        <w:rPr>
+          <w:rFonts w:ascii="Arial" w:hAnsi="Arial" w:cs="Arial"/>
+          <w:sz w:val="22"/>
+          <w:szCs w:val="22"/>
+        </w:rPr>
+        <w:t>i.e.,</w:t>
+      </w:r>
+      <w:r>
+        <w:rPr>
+          <w:rFonts w:ascii="Arial" w:hAnsi="Arial" w:cs="Arial"/>
+          <w:sz w:val="22"/>
+          <w:szCs w:val="22"/>
+        </w:rPr>
+        <w:t xml:space="preserve"> getting good results by chance). </w:t>
       </w:r>
     </w:p>
     <w:p>
@@ -2222,7 +2304,23 @@
           <w:sz w:val="22"/>
           <w:szCs w:val="22"/>
         </w:rPr>
-        <w:t xml:space="preserve">For evaluation, we used root mean square error (RMSE) as a method of assessing the effectiveness of our linear regression models using no scaling, no normalisation, standard scaling and minimum/maximum scaler. </w:t>
+        <w:t xml:space="preserve">For evaluation, we used root mean square error (RMSE) as a method of assessing the effectiveness of our linear regression models using no scaling, no normalisation, standard </w:t>
+      </w:r>
+      <w:r>
+        <w:rPr>
+          <w:rFonts w:ascii="Arial" w:hAnsi="Arial" w:cs="Arial"/>
+          <w:sz w:val="22"/>
+          <w:szCs w:val="22"/>
+        </w:rPr>
+        <w:t>scaling,</w:t>
+      </w:r>
+      <w:r>
+        <w:rPr>
+          <w:rFonts w:ascii="Arial" w:hAnsi="Arial" w:cs="Arial"/>
+          <w:sz w:val="22"/>
+          <w:szCs w:val="22"/>
+        </w:rPr>
+        <w:t xml:space="preserve"> and minimum/maximum scaler. </w:t>
       </w:r>
       <w:r>
         <w:rPr>
@@ -2288,7 +2386,71 @@
           <w:sz w:val="22"/>
           <w:szCs w:val="22"/>
         </w:rPr>
-        <w:t xml:space="preserve"> We used root mean square error to assess the linear regression models, and it was successful as it returned similar results when training and testing linear regression without scaling or normalisation, and with standard and min/max scaling. We could have also used Confidence Intervals as a method of evaluation, however it wasn’t as effective as linear regression and RMSE was. Also in hindsight the data was only from February to March of 2022, which only shows a portion of the flights booked in a year so we haven’t got data to compare to across the year meaning our confidence intervals won’t be as effective. </w:t>
+        <w:t xml:space="preserve"> We used root mean square error to assess the linear regression models, and it was successful as it returned similar results when training and testing linear regression without scaling or normalisation, and with standard and min/max scaling. We could have also used Confidence Intervals as a method of </w:t>
+      </w:r>
+      <w:r>
+        <w:rPr>
+          <w:rFonts w:ascii="Arial" w:hAnsi="Arial" w:cs="Arial"/>
+          <w:sz w:val="22"/>
+          <w:szCs w:val="22"/>
+        </w:rPr>
+        <w:t>evaluation;</w:t>
+      </w:r>
+      <w:r>
+        <w:rPr>
+          <w:rFonts w:ascii="Arial" w:hAnsi="Arial" w:cs="Arial"/>
+          <w:sz w:val="22"/>
+          <w:szCs w:val="22"/>
+        </w:rPr>
+        <w:t xml:space="preserve"> </w:t>
+      </w:r>
+      <w:r>
+        <w:rPr>
+          <w:rFonts w:ascii="Arial" w:hAnsi="Arial" w:cs="Arial"/>
+          <w:sz w:val="22"/>
+          <w:szCs w:val="22"/>
+        </w:rPr>
+        <w:t>however,</w:t>
+      </w:r>
+      <w:r>
+        <w:rPr>
+          <w:rFonts w:ascii="Arial" w:hAnsi="Arial" w:cs="Arial"/>
+          <w:sz w:val="22"/>
+          <w:szCs w:val="22"/>
+        </w:rPr>
+        <w:t xml:space="preserve"> it wasn’t as effective as linear regression and RMSE was. </w:t>
+      </w:r>
+      <w:r>
+        <w:rPr>
+          <w:rFonts w:ascii="Arial" w:hAnsi="Arial" w:cs="Arial"/>
+          <w:sz w:val="22"/>
+          <w:szCs w:val="22"/>
+        </w:rPr>
+        <w:t>Also,</w:t>
+      </w:r>
+      <w:r>
+        <w:rPr>
+          <w:rFonts w:ascii="Arial" w:hAnsi="Arial" w:cs="Arial"/>
+          <w:sz w:val="22"/>
+          <w:szCs w:val="22"/>
+        </w:rPr>
+        <w:t xml:space="preserve"> in hindsight the data was only from February to March of 2022, which only shows a portion of the flights booked in a </w:t>
+      </w:r>
+      <w:r>
+        <w:rPr>
+          <w:rFonts w:ascii="Arial" w:hAnsi="Arial" w:cs="Arial"/>
+          <w:sz w:val="22"/>
+          <w:szCs w:val="22"/>
+        </w:rPr>
+        <w:t>year,</w:t>
+      </w:r>
+      <w:r>
+        <w:rPr>
+          <w:rFonts w:ascii="Arial" w:hAnsi="Arial" w:cs="Arial"/>
+          <w:sz w:val="22"/>
+          <w:szCs w:val="22"/>
+        </w:rPr>
+        <w:t xml:space="preserve"> so we haven’t got data to compare to across the year meaning our confidence intervals won’t be as effective. </w:t>
       </w:r>
     </w:p>
     <w:p>
@@ -4042,7 +4204,23 @@
           <w:sz w:val="22"/>
           <w:szCs w:val="22"/>
         </w:rPr>
-        <w:t>The only problems we faced was at the beginning where we had outliers which could of caused incorrect learning</w:t>
+        <w:t xml:space="preserve">The only problems we faced was at the beginning where we had outliers which could </w:t>
+      </w:r>
+      <w:r>
+        <w:rPr>
+          <w:rFonts w:ascii="Arial" w:hAnsi="Arial" w:cs="Arial"/>
+          <w:sz w:val="22"/>
+          <w:szCs w:val="22"/>
+        </w:rPr>
+        <w:t>have</w:t>
+      </w:r>
+      <w:r>
+        <w:rPr>
+          <w:rFonts w:ascii="Arial" w:hAnsi="Arial" w:cs="Arial"/>
+          <w:sz w:val="22"/>
+          <w:szCs w:val="22"/>
+        </w:rPr>
+        <w:t xml:space="preserve"> caused incorrect learning</w:t>
       </w:r>
       <w:r>
         <w:rPr>
@@ -4131,7 +4309,23 @@
           <w:sz w:val="22"/>
           <w:szCs w:val="22"/>
         </w:rPr>
-        <w:t>At first it seemed like linear regression was doing better than feed-forward network, but after some tuning (increasing hidden layers, increasing number of iterations and changing the activation function) the feed-forward network did better.</w:t>
+        <w:t xml:space="preserve">At first it seemed like linear regression was doing better than feed-forward network, but after some tuning (increasing hidden layers, increasing number of </w:t>
+      </w:r>
+      <w:r>
+        <w:rPr>
+          <w:rFonts w:ascii="Arial" w:hAnsi="Arial" w:cs="Arial"/>
+          <w:sz w:val="22"/>
+          <w:szCs w:val="22"/>
+        </w:rPr>
+        <w:t>iterations,</w:t>
+      </w:r>
+      <w:r>
+        <w:rPr>
+          <w:rFonts w:ascii="Arial" w:hAnsi="Arial" w:cs="Arial"/>
+          <w:sz w:val="22"/>
+          <w:szCs w:val="22"/>
+        </w:rPr>
+        <w:t xml:space="preserve"> and changing the activation function) the feed-forward network did better.</w:t>
       </w:r>
     </w:p>
     <w:p>

</xml_diff>